<commit_message>
Guion y presentación de la exposición
</commit_message>
<xml_diff>
--- a/Documentacion/6 - Preparación para la exposición/Guión.docx
+++ b/Documentacion/6 - Preparación para la exposición/Guión.docx
@@ -1,6 +1,6 @@
 
 <file path=word/document.xml><?xml version="1.0" encoding="utf-8"?>
-<w:document xmlns:wpc="http://schemas.microsoft.com/office/word/2010/wordprocessingCanvas" xmlns:cx="http://schemas.microsoft.com/office/drawing/2014/chartex" xmlns:cx1="http://schemas.microsoft.com/office/drawing/2015/9/8/chartex" xmlns:cx2="http://schemas.microsoft.com/office/drawing/2015/10/21/chartex" xmlns:cx3="http://schemas.microsoft.com/office/drawing/2016/5/9/chartex" xmlns:cx4="http://schemas.microsoft.com/office/drawing/2016/5/10/chartex" xmlns:cx5="http://schemas.microsoft.com/office/drawing/2016/5/11/chartex" xmlns:cx6="http://schemas.microsoft.com/office/drawing/2016/5/12/chartex" xmlns:cx7="http://schemas.microsoft.com/office/drawing/2016/5/13/chartex" xmlns:cx8="http://schemas.microsoft.com/office/drawing/2016/5/14/chartex" xmlns:mc="http://schemas.openxmlformats.org/markup-compatibility/2006" xmlns:aink="http://schemas.microsoft.com/office/drawing/2016/ink" xmlns:am3d="http://schemas.microsoft.com/office/drawing/2017/model3d" xmlns:o="urn:schemas-microsoft-com:office:office" xmlns:oel="http://schemas.microsoft.com/office/2019/extlst" xmlns:r="http://schemas.openxmlformats.org/officeDocument/2006/relationships" xmlns:m="http://schemas.openxmlformats.org/officeDocument/2006/math" xmlns:v="urn:schemas-microsoft-com:vml" xmlns:wp14="http://schemas.microsoft.com/office/word/2010/wordprocessingDrawing" xmlns:wp="http://schemas.openxmlformats.org/drawingml/2006/wordprocessingDrawing" xmlns:w10="urn:schemas-microsoft-com:office:word" xmlns:w="http://schemas.openxmlformats.org/wordprocessingml/2006/main" xmlns:w14="http://schemas.microsoft.com/office/word/2010/wordml" xmlns:w15="http://schemas.microsoft.com/office/word/2012/wordml" xmlns:w16cex="http://schemas.microsoft.com/office/word/2018/wordml/cex" xmlns:w16cid="http://schemas.microsoft.com/office/word/2016/wordml/cid" xmlns:w16="http://schemas.microsoft.com/office/word/2018/wordml" xmlns:w16sdtdh="http://schemas.microsoft.com/office/word/2020/wordml/sdtdatahash" xmlns:w16se="http://schemas.microsoft.com/office/word/2015/wordml/symex" xmlns:wpg="http://schemas.microsoft.com/office/word/2010/wordprocessingGroup" xmlns:wpi="http://schemas.microsoft.com/office/word/2010/wordprocessingInk" xmlns:wne="http://schemas.microsoft.com/office/word/2006/wordml" xmlns:wps="http://schemas.microsoft.com/office/word/2010/wordprocessingShape" mc:Ignorable="w14 w15 w16se w16cid w16 w16cex w16sdtdh wp14">
+<w:document xmlns:wpc="http://schemas.microsoft.com/office/word/2010/wordprocessingCanvas" xmlns:cx="http://schemas.microsoft.com/office/drawing/2014/chartex" xmlns:cx1="http://schemas.microsoft.com/office/drawing/2015/9/8/chartex" xmlns:cx2="http://schemas.microsoft.com/office/drawing/2015/10/21/chartex" xmlns:cx3="http://schemas.microsoft.com/office/drawing/2016/5/9/chartex" xmlns:cx4="http://schemas.microsoft.com/office/drawing/2016/5/10/chartex" xmlns:cx5="http://schemas.microsoft.com/office/drawing/2016/5/11/chartex" xmlns:cx6="http://schemas.microsoft.com/office/drawing/2016/5/12/chartex" xmlns:cx7="http://schemas.microsoft.com/office/drawing/2016/5/13/chartex" xmlns:cx8="http://schemas.microsoft.com/office/drawing/2016/5/14/chartex" xmlns:mc="http://schemas.openxmlformats.org/markup-compatibility/2006" xmlns:aink="http://schemas.microsoft.com/office/drawing/2016/ink" xmlns:am3d="http://schemas.microsoft.com/office/drawing/2017/model3d" xmlns:o="urn:schemas-microsoft-com:office:office" xmlns:r="http://schemas.openxmlformats.org/officeDocument/2006/relationships" xmlns:m="http://schemas.openxmlformats.org/officeDocument/2006/math" xmlns:v="urn:schemas-microsoft-com:vml" xmlns:wp14="http://schemas.microsoft.com/office/word/2010/wordprocessingDrawing" xmlns:wp="http://schemas.openxmlformats.org/drawingml/2006/wordprocessingDrawing" xmlns:w10="urn:schemas-microsoft-com:office:word" xmlns:w="http://schemas.openxmlformats.org/wordprocessingml/2006/main" xmlns:w14="http://schemas.microsoft.com/office/word/2010/wordml" xmlns:w15="http://schemas.microsoft.com/office/word/2012/wordml" xmlns:w16cex="http://schemas.microsoft.com/office/word/2018/wordml/cex" xmlns:w16cid="http://schemas.microsoft.com/office/word/2016/wordml/cid" xmlns:w16="http://schemas.microsoft.com/office/word/2018/wordml" xmlns:w16sdtdh="http://schemas.microsoft.com/office/word/2020/wordml/sdtdatahash" xmlns:w16se="http://schemas.microsoft.com/office/word/2015/wordml/symex" xmlns:wpg="http://schemas.microsoft.com/office/word/2010/wordprocessingGroup" xmlns:wpi="http://schemas.microsoft.com/office/word/2010/wordprocessingInk" xmlns:wne="http://schemas.microsoft.com/office/word/2006/wordml" xmlns:wps="http://schemas.microsoft.com/office/word/2010/wordprocessingShape" xmlns:a="http://schemas.openxmlformats.org/drawingml/2006/main" xmlns:pic="http://schemas.openxmlformats.org/drawingml/2006/picture" xmlns:asvg="http://schemas.microsoft.com/office/drawing/2016/SVG/main" xmlns:a14="http://schemas.microsoft.com/office/drawing/2010/main" mc:Ignorable="w14 w15 w16se w16cid w16 w16cex w16sdtdh wp14">
   <w:body>
     <w:p>
       <w:pPr>
@@ -19,6 +19,12 @@
       <w:r>
         <w:t>[Introducción]</w:t>
       </w:r>
+      <w:r>
+        <w:t xml:space="preserve"> </w:t>
+      </w:r>
+      <w:r>
+        <w:t>JC</w:t>
+      </w:r>
     </w:p>
     <w:p>
       <w:pPr>
@@ -31,7 +37,7 @@
         <w:t>o</w:t>
       </w:r>
       <w:r>
-        <w:t xml:space="preserve">. Mi nombre es [Nombre del presentador] y en representación de nuestro equipo, me complace presentarles nuestro proyecto final del ciclo formativo de Desarrollo de Aplicaciones Web. En esta presentación, les explicaremos en qué consiste nuestro proyecto y cómo funciona la aplicación que hemos desarrollado. </w:t>
+        <w:t>. Mi nombre es [Nombre del presentador] y en representación de nuestro equipo, me complace presentarles nuestro proyecto final del ciclo formativo de Desarrollo de Aplicaciones Web. En esta presentación, les explicaremos en qué consiste nuestro proyecto y cómo funciona la aplicación que hemos desarrollado.</w:t>
       </w:r>
     </w:p>
     <w:p>
@@ -42,13 +48,16 @@
       <w:r>
         <w:t>[Descripción del proyecto]</w:t>
       </w:r>
-    </w:p>
-    <w:p>
-      <w:pPr>
-        <w:jc w:val="both"/>
-      </w:pPr>
-      <w:r>
-        <w:t>Presentador: Nuestro proyecto tiene como objetivo principal ayudar a los estudiantes de las generaciones a mejorar su proceso de aprendizaje, haciéndolo más ameno, divertido y eficaz. Nos enfocamos en abordar el desafío de la memorización y el estudio, especialmente para aquellos estudiantes que se distraen fácilmente y encuentran dificultades para retener información.</w:t>
+      <w:r>
+        <w:t xml:space="preserve"> Santi</w:t>
+      </w:r>
+    </w:p>
+    <w:p>
+      <w:pPr>
+        <w:jc w:val="both"/>
+      </w:pPr>
+      <w:r>
+        <w:t>Presentador: Nuestro proyecto tiene como objetivo principal ayudar a los estudiantes a mejorar su proceso de aprendizaje, haciéndolo más ameno, divertido y eficaz. Nos enfocamos en abordar el desafío de la memorización y el estudio, especialmente para aquellos estudiantes que se distraen fácilmente y encuentran dificultades para retener información.</w:t>
       </w:r>
     </w:p>
     <w:p>
@@ -59,27 +68,36 @@
       <w:r>
         <w:t>[Explicación de la aplicación]</w:t>
       </w:r>
-    </w:p>
-    <w:p>
-      <w:pPr>
-        <w:jc w:val="both"/>
-      </w:pPr>
-      <w:r>
-        <w:t xml:space="preserve">Presentador: Nuestra aplicación web proporciona a los usuarios una plataforma interactiva para realizar distintos tests </w:t>
-      </w:r>
-      <w:r>
+      <w:r>
+        <w:t xml:space="preserve"> Eugenio</w:t>
+      </w:r>
+    </w:p>
+    <w:p>
+      <w:pPr>
+        <w:jc w:val="both"/>
+      </w:pPr>
+      <w:r>
+        <w:rPr/>
+        <w:t xml:space="preserve">Presentador: Nuestra aplicación web proporciona a los usuarios una plataforma interactiva para realizar distintos test </w:t>
+      </w:r>
+      <w:r>
+        <w:rPr/>
         <w:t>de diferentes categorías</w:t>
       </w:r>
       <w:r>
+        <w:rPr/>
         <w:t>: Artes, Naturales, Humanidades, Idiomas, Matemáticas y Tecnología</w:t>
       </w:r>
       <w:r>
+        <w:rPr/>
         <w:t>.</w:t>
       </w:r>
       <w:r>
+        <w:rPr/>
         <w:t xml:space="preserve"> </w:t>
       </w:r>
       <w:r>
+        <w:rPr/>
         <w:t>La versatilidad de la aplicación la hace adaptable a diversas materias, desde ciclos formativos hasta la universidad.</w:t>
       </w:r>
     </w:p>
@@ -89,8 +107,44 @@
         <w:jc w:val="both"/>
       </w:pPr>
       <w:r>
+        <w:rPr/>
+        <w:t>Alternativo - [Explicación de la aplicación] Eugenio 20 seg</w:t>
+      </w:r>
+    </w:p>
+    <w:p>
+      <w:pPr>
+        <w:jc w:val="both"/>
+      </w:pPr>
+      <w:r>
+        <w:rPr/>
+        <w:t xml:space="preserve">Presentador: </w:t>
+      </w:r>
+      <w:r>
+        <w:rPr/>
+        <w:t>BrainBoost</w:t>
+      </w:r>
+      <w:r>
+        <w:rPr/>
+        <w:t xml:space="preserve"> brinda a nuestros usuarios una plataforma interactiva para realizar diversos test de diferentes categorías, entre otras: Artes, Idiomas, Matemáticas y Tecnología. La versatilidad de la aplicación la hace adaptable a diversas materias y dificultades, desde ciclos formativos hasta la universidad.</w:t>
+      </w:r>
+    </w:p>
+    <w:p>
+      <w:pPr>
+        <w:pStyle w:val="Normal"/>
+        <w:jc w:val="both"/>
+      </w:pPr>
+    </w:p>
+    <w:p>
+      <w:pPr>
+        <w:pStyle w:val="Ttulo1"/>
+        <w:jc w:val="both"/>
+      </w:pPr>
+      <w:r>
         <w:t>[Funcionamiento de la aplicación]</w:t>
       </w:r>
+      <w:r>
+        <w:t xml:space="preserve"> Santi</w:t>
+      </w:r>
     </w:p>
     <w:p>
       <w:pPr>
@@ -126,7 +180,13 @@
         <w:jc w:val="both"/>
       </w:pPr>
       <w:r>
-        <w:t xml:space="preserve">Presentador: Luego, está el "Modo Desafío", donde los usuarios se enfrentan a un conjunto de preguntas en orden aleatorio. Cada pregunta respondida correctamente avanza su progreso en el test, pero si cometen un error, </w:t>
+        <w:t xml:space="preserve">Presentador: Luego, está el "Modo Desafío", donde los usuarios se enfrentan a un conjunto de preguntas </w:t>
+      </w:r>
+      <w:r>
+        <w:t>y c</w:t>
+      </w:r>
+      <w:r>
+        <w:t xml:space="preserve">ada pregunta respondida correctamente avanza su progreso en el test, pero si cometen un error, </w:t>
       </w:r>
       <w:r>
         <w:t>no podrán volver a contestarla</w:t>
@@ -193,10 +253,16 @@
       <w:r>
         <w:t>[Enfoque en la experiencia del usuario]</w:t>
       </w:r>
-    </w:p>
-    <w:p>
-      <w:pPr>
-        <w:jc w:val="both"/>
+      <w:r>
+        <w:t xml:space="preserve"> JC</w:t>
+      </w:r>
+    </w:p>
+    <w:p>
+      <w:pPr>
+        <w:jc w:val="both"/>
+        <w:rPr>
+          <w:rStyle w:val="Hipervnculo"/>
+        </w:rPr>
       </w:pPr>
       <w:r>
         <w:t xml:space="preserve">Presentador: Es importante destacar que hemos puesto especial atención en la experiencia del usuario. Hemos </w:t>
@@ -208,21 +274,747 @@
         <w:t>siendo accesible tanto desde dispositivos de escritorio, como desde dispositivos móviles</w:t>
       </w:r>
       <w:r>
+        <w:t>, ya que está alojado en</w:t>
+      </w:r>
+      <w:r>
+        <w:t xml:space="preserve"> un dominio de Internet: </w:t>
+      </w:r>
+      <w:hyperlink w:history="1" r:id="rId6">
+        <w:r>
+          <w:rPr>
+            <w:rStyle w:val="Hipervnculo"/>
+          </w:rPr>
+          <w:t>https://brainboost.es</w:t>
+        </w:r>
+      </w:hyperlink>
+    </w:p>
+    <w:p>
+      <w:pPr>
+        <w:pStyle w:val="Ttulo1"/>
+      </w:pPr>
+      <w:r>
+        <w:t>[Diseño]</w:t>
+      </w:r>
+    </w:p>
+    <w:p>
+      <w:pPr>
+        <w:pStyle w:val="Ttulo2"/>
+      </w:pPr>
+      <w:r>
+        <w:t>[Maquetación: Bootstrap] JC</w:t>
+      </w:r>
+    </w:p>
+    <w:p>
+      <w:pPr>
+        <w:jc w:val="both"/>
+      </w:pPr>
+      <w:r>
+        <w:t xml:space="preserve">Desde el principio de nuestro proyecto teníamos claro que nuestra plataforma debía de ser sencilla, útil y amigable a la misma vez, por lo que decidimos diseñarla usando Bootstrap4, que </w:t>
+      </w:r>
+      <w:r>
+        <w:t>es un framework de diseño</w:t>
+      </w:r>
+      <w:r>
+        <w:t xml:space="preserve"> </w:t>
+      </w:r>
+      <w:r>
+        <w:t>front-end</w:t>
+      </w:r>
+      <w:r>
+        <w:t xml:space="preserve"> que proporciona una variedad de componentes y estilos predefinidos que </w:t>
+      </w:r>
+      <w:r>
+        <w:t>podíamos</w:t>
+      </w:r>
+      <w:r>
+        <w:t xml:space="preserve"> aprovechar para crear una interfaz de usuario atractiva y receptiva de manera rápida y eficiente.</w:t>
+      </w:r>
+      <w:r>
+        <w:t xml:space="preserve"> Envolviendo el contenido de nuestra plataforma en su contenedor fluido y con su estructura de rejilla, a través del uso de sus clases</w:t>
+      </w:r>
+      <w:r>
+        <w:t xml:space="preserve"> de fila</w:t>
+      </w:r>
+      <w:r>
+        <w:t xml:space="preserve"> </w:t>
+      </w:r>
+      <w:r>
+        <w:t>(</w:t>
+      </w:r>
+      <w:r>
+        <w:t>row</w:t>
+      </w:r>
+      <w:r>
+        <w:t>)</w:t>
+      </w:r>
+      <w:r>
+        <w:t xml:space="preserve"> y </w:t>
+      </w:r>
+      <w:r>
+        <w:t>columna</w:t>
+      </w:r>
+      <w:r>
+        <w:t xml:space="preserve"> (</w:t>
+      </w:r>
+      <w:r>
+        <w:t>col</w:t>
+      </w:r>
+      <w:r>
+        <w:t>)</w:t>
+      </w:r>
+      <w:r>
+        <w:t xml:space="preserve"> hemos podido</w:t>
+      </w:r>
+      <w:r>
+        <w:t xml:space="preserve"> crear una interfaz de usuario </w:t>
+      </w:r>
+      <w:r>
+        <w:t>responsiva</w:t>
+      </w:r>
+      <w:r>
+        <w:t xml:space="preserve">, lo que significa que </w:t>
+      </w:r>
+      <w:r>
+        <w:t>nuestro</w:t>
+      </w:r>
+      <w:r>
+        <w:t xml:space="preserve"> sitio web se adapta automáticamente a diferentes tamaños de pantalla, desde dispositivos móviles hasta pantallas de escritorio.</w:t>
+      </w:r>
+    </w:p>
+    <w:p>
+      <w:pPr>
+        <w:pStyle w:val="Ttulo2"/>
+      </w:pPr>
+      <w:r>
+        <w:t>[Estilos: custom.css] JC</w:t>
+      </w:r>
+    </w:p>
+    <w:p>
+      <w:pPr>
+        <w:jc w:val="both"/>
+        <w:rPr>
+          <w:rStyle w:val="Hipervnculo"/>
+          <w:color w:val="auto"/>
+          <w:u w:val="none"/>
+        </w:rPr>
+      </w:pPr>
+      <w:r>
+        <w:t>P</w:t>
+      </w:r>
+      <w:r>
+        <w:t>ara complementar el diseño creado con Bootstrap y lograr una plataforma web atractiva y personalizada</w:t>
+      </w:r>
+      <w:r>
+        <w:t xml:space="preserve">, hemos </w:t>
+      </w:r>
+      <w:r>
+        <w:t xml:space="preserve">utilizado CSS. Gracias </w:t>
+      </w:r>
+      <w:r>
+        <w:t>ello, tenemos</w:t>
+      </w:r>
+      <w:r>
+        <w:t xml:space="preserve"> control completo sobre la apariencia visual</w:t>
+      </w:r>
+      <w:r>
+        <w:t xml:space="preserve"> de la plataforma</w:t>
+      </w:r>
+      <w:r>
+        <w:t>, defini</w:t>
+      </w:r>
+      <w:r>
+        <w:t>endo</w:t>
+      </w:r>
+      <w:r>
+        <w:t xml:space="preserve"> estilos específicos como colores, fuentes, márgenes y tamaños de texto. Además, he</w:t>
+      </w:r>
+      <w:r>
+        <w:t>mos</w:t>
+      </w:r>
+      <w:r>
+        <w:t xml:space="preserve"> aprovechado las ventajas de reutilizar estilos y crear diseños responsivos, permitiendo que la plataforma </w:t>
+      </w:r>
+      <w:r>
+        <w:t>cambie también su estilo</w:t>
+      </w:r>
+      <w:r>
+        <w:t xml:space="preserve"> automáticamente </w:t>
+      </w:r>
+      <w:r>
+        <w:t>según los</w:t>
+      </w:r>
+      <w:r>
+        <w:t xml:space="preserve"> diferentes tamaños de pantalla y dispositivos. La combinación de Bootstrap y CSS ha sido clave para lograr una interfaz </w:t>
+      </w:r>
+      <w:r>
+        <w:t>que se ve</w:t>
+      </w:r>
+      <w:r>
+        <w:t xml:space="preserve"> y </w:t>
+      </w:r>
+      <w:r>
+        <w:t>se siente bien en cualquier dispositivo</w:t>
+      </w:r>
+      <w:r>
+        <w:t xml:space="preserve">, brindando una experiencia consistente </w:t>
+      </w:r>
+      <w:r>
+        <w:t>y atractiva para nuestros usuarios</w:t>
+      </w:r>
+      <w:r>
+        <w:t xml:space="preserve"> </w:t>
+      </w:r>
+      <w:r>
+        <w:t>en toda la plataforma.</w:t>
+      </w:r>
+    </w:p>
+    <w:p>
+      <w:pPr>
+        <w:pStyle w:val="Ttulo1"/>
+      </w:pPr>
+      <w:r>
+        <w:t>[Backend]</w:t>
+      </w:r>
+    </w:p>
+    <w:p>
+      <w:pPr>
+        <w:pStyle w:val="Ttulo2"/>
+      </w:pPr>
+      <w:r>
+        <w:t>[Base de datos]</w:t>
+      </w:r>
+      <w:r>
+        <w:t xml:space="preserve"> JC</w:t>
+      </w:r>
+    </w:p>
+    <w:p>
+      <w:pPr>
+        <w:jc w:val="both"/>
+        <w:sectPr>
+          <w:pgSz w:w="11906" w:h="16838" w:orient="portrait"/>
+          <w:pgMar w:top="1417" w:right="1701" w:bottom="1417" w:left="1701" w:header="708" w:footer="708" w:gutter="0"/>
+          <w:cols w:space="708"/>
+          <w:docGrid w:linePitch="360"/>
+        </w:sectPr>
+      </w:pPr>
+      <w:r>
+        <w:t>H</w:t>
+      </w:r>
+      <w:r>
+        <w:t xml:space="preserve">emos </w:t>
+      </w:r>
+      <w:r>
+        <w:t>desarrollado el proyecto utilizando un servidor XAMP</w:t>
+      </w:r>
+      <w:r>
+        <w:t>P</w:t>
+      </w:r>
+      <w:r>
+        <w:t xml:space="preserve"> </w:t>
+      </w:r>
+      <w:r>
+        <w:t xml:space="preserve">en </w:t>
+      </w:r>
+      <w:r>
+        <w:t>local</w:t>
+      </w:r>
+      <w:r>
+        <w:t xml:space="preserve"> para</w:t>
+      </w:r>
+      <w:r>
+        <w:t xml:space="preserve"> poder trabajar los </w:t>
+      </w:r>
+      <w:r>
+        <w:t>tres</w:t>
+      </w:r>
+      <w:r>
+        <w:t xml:space="preserve"> integrantes al mismo tiempo </w:t>
+      </w:r>
+      <w:r>
+        <w:t>en nuestros equipos y</w:t>
+      </w:r>
+      <w:r>
+        <w:t xml:space="preserve"> luego volcar nuestros cambios en un </w:t>
+      </w:r>
+      <w:r>
+        <w:t>repositorio</w:t>
+      </w:r>
+      <w:r>
+        <w:t xml:space="preserve"> común de GitHub</w:t>
+      </w:r>
+      <w:r>
+        <w:t xml:space="preserve">, del </w:t>
+      </w:r>
+      <w:r>
+        <w:t>cual</w:t>
+      </w:r>
+      <w:r>
+        <w:t>,</w:t>
+      </w:r>
+      <w:r>
+        <w:t xml:space="preserve"> se nutre nuestro dominio final.</w:t>
+      </w:r>
+      <w:r>
+        <w:t xml:space="preserve"> MariaDB ha sido el gestor de bases de datos utilizado por XAMP</w:t>
+      </w:r>
+      <w:r>
+        <w:t xml:space="preserve"> y que también integra nuestro dominio</w:t>
+      </w:r>
+      <w:r>
+        <w:t xml:space="preserve"> y</w:t>
+      </w:r>
+      <w:r>
+        <w:t>, c</w:t>
+      </w:r>
+      <w:r>
+        <w:t>omo se puede apreciar en el</w:t>
+      </w:r>
+      <w:r>
+        <w:t xml:space="preserve"> siguiente</w:t>
+      </w:r>
+      <w:r>
+        <w:t xml:space="preserve"> esquema de la base de datos, te</w:t>
+      </w:r>
+      <w:r>
+        <w:t>ne</w:t>
+      </w:r>
+      <w:r>
+        <w:t>mos las siguientes tablas:</w:t>
+      </w:r>
+    </w:p>
+    <w:p>
+      <w:pPr>
+        <w:spacing w:after="0"/>
+        <w:jc w:val="both"/>
+        <w:rPr>
+          <w:lang w:val="en-US"/>
+        </w:rPr>
+      </w:pPr>
+      <w:r>
+        <w:rPr>
+          <w:lang w:val="en-US"/>
+        </w:rPr>
+        <w:t xml:space="preserve">- </w:t>
+      </w:r>
+      <w:r>
+        <w:rPr>
+          <w:lang w:val="en-US"/>
+        </w:rPr>
+        <w:t>Categorías</w:t>
+      </w:r>
+    </w:p>
+    <w:p>
+      <w:pPr>
+        <w:spacing w:after="0"/>
+        <w:jc w:val="both"/>
+        <w:rPr>
+          <w:lang w:val="en-US"/>
+        </w:rPr>
+      </w:pPr>
+      <w:r>
+        <w:rPr>
+          <w:lang w:val="en-US"/>
+        </w:rPr>
+        <w:t xml:space="preserve">- </w:t>
+      </w:r>
+      <w:r>
+        <w:rPr>
+          <w:lang w:val="en-US"/>
+        </w:rPr>
+        <w:t>Materias</w:t>
+      </w:r>
+    </w:p>
+    <w:p>
+      <w:pPr>
+        <w:spacing w:after="0"/>
+        <w:jc w:val="both"/>
+      </w:pPr>
+      <w:r>
+        <w:t xml:space="preserve">- </w:t>
+      </w:r>
+      <w:r>
+        <w:t>Preguntas</w:t>
+      </w:r>
+    </w:p>
+    <w:p>
+      <w:pPr>
+        <w:spacing w:after="0"/>
+        <w:jc w:val="both"/>
+      </w:pPr>
+      <w:r>
+        <w:t xml:space="preserve">- </w:t>
+      </w:r>
+      <w:r>
+        <w:t>Intentos t</w:t>
+      </w:r>
+      <w:r>
+        <w:t>est</w:t>
+      </w:r>
+    </w:p>
+    <w:p>
+      <w:pPr>
+        <w:spacing w:after="0"/>
+        <w:jc w:val="both"/>
+        <w:sectPr>
+          <w:type w:val="continuous"/>
+          <w:pgSz w:w="11906" w:h="16838" w:orient="portrait"/>
+          <w:pgMar w:top="1417" w:right="1701" w:bottom="1417" w:left="1701" w:header="708" w:footer="708" w:gutter="0"/>
+          <w:cols w:space="709" w:num="3"/>
+          <w:docGrid w:linePitch="360"/>
+        </w:sectPr>
+      </w:pPr>
+      <w:r>
+        <w:rPr>
+          <w:lang w:val="en-US"/>
+        </w:rPr>
+        <w:tab/>
+      </w:r>
+      <w:r>
+        <w:rPr>
+          <w:lang w:val="en-US"/>
+        </w:rPr>
+        <w:t>- Usuarios</w:t>
+      </w:r>
+      <w:r>
+        <w:tab/>
+      </w:r>
+      <w:r>
+        <w:tab/>
+      </w:r>
+    </w:p>
+    <w:p>
+      <w:pPr>
+        <w:spacing w:after="0"/>
+        <w:jc w:val="both"/>
+      </w:pPr>
+      <w:r>
+        <w:t xml:space="preserve">- </w:t>
+      </w:r>
+      <w:r>
+        <w:t>Test</w:t>
+      </w:r>
+    </w:p>
+    <w:p>
+      <w:pPr>
+        <w:spacing w:after="0" w:line="360" w:lineRule="auto"/>
+        <w:jc w:val="both"/>
+        <w:sectPr>
+          <w:type w:val="continuous"/>
+          <w:pgSz w:w="11906" w:h="16838" w:orient="portrait"/>
+          <w:pgMar w:top="1417" w:right="1701" w:bottom="1417" w:left="1701" w:header="708" w:footer="708" w:gutter="0"/>
+          <w:cols w:space="708" w:num="3"/>
+          <w:docGrid w:linePitch="360"/>
+        </w:sectPr>
+      </w:pPr>
+      <w:r>
+        <w:t>- Intentos preguntas</w:t>
+      </w:r>
+    </w:p>
+    <w:p>
+      <w:pPr>
+        <w:jc w:val="both"/>
+      </w:pPr>
+      <w:r>
+        <w:t>A parte de los propios</w:t>
+      </w:r>
+      <w:r>
+        <w:t xml:space="preserve"> índices que crea la base de datos sobre las claves primarias de cada tabla, nosotros hemos creado los nuestros </w:t>
+      </w:r>
+      <w:r>
+        <w:t>propios para acelerar la búsqueda de información en ellas</w:t>
+      </w:r>
+      <w:r>
+        <w:t xml:space="preserve"> [lo indicamos </w:t>
+      </w:r>
+      <w:r>
+        <w:t>sobre el esquema que enseñamos</w:t>
+      </w:r>
+      <w:r>
+        <w:t xml:space="preserve">], además de </w:t>
+      </w:r>
+      <w:r>
+        <w:t xml:space="preserve">una vista que agrupa información útil para el diseño de la funcionalidad de la plataforma </w:t>
+      </w:r>
+      <w:r>
+        <w:t>[lo indicamos sobre el esquema que enseñamos]</w:t>
+      </w:r>
+      <w:r>
         <w:t>.</w:t>
       </w:r>
     </w:p>
     <w:p>
       <w:pPr>
-        <w:jc w:val="both"/>
-      </w:pPr>
+        <w:pStyle w:val="Ttulo2"/>
+      </w:pPr>
+      <w:r>
+        <w:rPr/>
+        <w:t>[Servidor y Laravel] Eugenio 70 seg</w:t>
+      </w:r>
+    </w:p>
+    <w:p>
+      <w:pPr>
+        <w:jc w:val="both"/>
+      </w:pPr>
+      <w:r>
+        <w:t xml:space="preserve">En la parte backend de nuestra aplicación, contamos con un servidor VPS con Ubuntu 20. En este servidor, hemos instalado el servidor Apache2 para la gestión de páginas web, así como PHP 8.2, que fue el lenguaje elegido debido a su compatibilidad con el framework Laravel que utilizamos. Además, utilizamos MariaDB como </w:t>
+      </w:r>
+      <w:r>
+        <w:t>servidor</w:t>
+      </w:r>
+      <w:r>
+        <w:t xml:space="preserve"> MySQL y PHPMyAdmin para facilitar la gestión de la base de datos. Hemos implementado Laravel versión 10, y hemos añadido varios paquetes complementarios, como Socialite de Laravel, gestionados a través de Composer.</w:t>
+      </w:r>
+    </w:p>
+    <w:p>
+      <w:pPr>
+        <w:jc w:val="both"/>
+      </w:pPr>
+      <w:r>
+        <w:t>Para garantizar la seguridad de nuestros usuarios, hemos habilitado un certificado SSL y un dominio público de primer nivel. Asimismo, hemos implementado la opción de inicio de sesión con cuentas de Google utilizando Google Auth, lo cual proporciona comodidad y seguridad adicional a nuestros usuarios.</w:t>
+      </w:r>
+    </w:p>
+    <w:p>
+      <w:pPr>
+        <w:jc w:val="both"/>
+      </w:pPr>
+      <w:r>
+        <w:t>Con estas medidas, nos aseguramos de brindar una experiencia de usuario fluida, segura y cómoda tanto en la parte del diseño como en la infraestructura de nuestra aplicación.</w:t>
+      </w:r>
     </w:p>
     <w:p>
       <w:pPr>
         <w:pStyle w:val="Ttulo1"/>
-        <w:jc w:val="both"/>
-      </w:pPr>
-      <w:r>
-        <w:t>[Conclusiones]</w:t>
+      </w:pPr>
+      <w:r>
+        <w:t>[Frontend]</w:t>
+      </w:r>
+    </w:p>
+    <w:p>
+      <w:pPr>
+        <w:pStyle w:val="Ttulo2"/>
+      </w:pPr>
+      <w:r>
+        <w:t>[JavaScript]</w:t>
+      </w:r>
+      <w:r>
+        <w:t xml:space="preserve"> Santi</w:t>
+      </w:r>
+    </w:p>
+    <w:p>
+      <w:pPr>
+        <w:jc w:val="both"/>
+      </w:pPr>
+      <w:r>
+        <w:t>Hemos</w:t>
+      </w:r>
+      <w:r>
+        <w:t xml:space="preserve"> usado JavaScript</w:t>
+      </w:r>
+      <w:r>
+        <w:t xml:space="preserve"> para</w:t>
+      </w:r>
+      <w:r>
+        <w:t xml:space="preserve"> implementar la clase Test (dentro de TestModel.js), que es la que guarda en memoria la información de los tests descargada desde el servidor.</w:t>
+      </w:r>
+      <w:r>
+        <w:t xml:space="preserve"> </w:t>
+      </w:r>
+      <w:r>
+        <w:t xml:space="preserve">La clase </w:t>
+      </w:r>
+      <w:r>
+        <w:t>TestController</w:t>
+      </w:r>
+      <w:r>
+        <w:t xml:space="preserve"> (dentro de TestController.js)</w:t>
+      </w:r>
+      <w:r>
+        <w:t xml:space="preserve"> se encarga de descargar </w:t>
+      </w:r>
+      <w:r>
+        <w:t xml:space="preserve">información </w:t>
+      </w:r>
+      <w:r>
+        <w:t>de los tests desde el servidor y almacenarla</w:t>
+      </w:r>
+      <w:r>
+        <w:t xml:space="preserve"> dentro de un objeto de tipo Test</w:t>
+      </w:r>
+      <w:r>
+        <w:t xml:space="preserve">, </w:t>
+      </w:r>
+      <w:r>
+        <w:t>que es pasado como argumento del constructor del objeto TestController.</w:t>
+      </w:r>
+      <w:r>
+        <w:t xml:space="preserve"> MateriaModel se encarga de descargar información de las materias que hay.</w:t>
+      </w:r>
+    </w:p>
+    <w:p>
+      <w:pPr>
+        <w:jc w:val="both"/>
+      </w:pPr>
+      <w:r>
+        <w:rPr>
+          <w:noProof/>
+        </w:rPr>
+        <w:drawing>
+          <wp:inline distT="0" distB="0" distL="0" distR="0" wp14:anchorId="62FAF645" wp14:editId="50C6A59C">
+            <wp:extent cx="2838098" cy="1419049"/>
+            <wp:effectExtent l="0" t="0" r="0" b="0"/>
+            <wp:docPr id="450705514" name="Gráfico 450705514"/>
+            <wp:cNvGraphicFramePr>
+              <a:graphicFrameLocks xmlns:a="http://schemas.openxmlformats.org/drawingml/2006/main" noChangeAspect="1"/>
+            </wp:cNvGraphicFramePr>
+            <a:graphic xmlns:a="http://schemas.openxmlformats.org/drawingml/2006/main">
+              <a:graphicData uri="http://schemas.openxmlformats.org/drawingml/2006/picture">
+                <pic:pic xmlns:pic="http://schemas.openxmlformats.org/drawingml/2006/picture">
+                  <pic:nvPicPr>
+                    <pic:cNvPr id="450705514" name=""/>
+                    <pic:cNvPicPr/>
+                  </pic:nvPicPr>
+                  <pic:blipFill rotWithShape="1">
+                    <a:blip r:embed="rId7">
+                      <a:extLst>
+                        <a:ext uri="{96DAC541-7B7A-43D3-8B79-37D633B846F1}">
+                          <asvg:svgBlip xmlns:asvg="http://schemas.microsoft.com/office/drawing/2016/SVG/main" r:embed="rId8"/>
+                        </a:ext>
+                      </a:extLst>
+                    </a:blip>
+                    <a:srcRect l="34573" t="24693" r="40027" b="51602"/>
+                    <a:stretch/>
+                  </pic:blipFill>
+                  <pic:spPr bwMode="auto">
+                    <a:xfrm>
+                      <a:off x="0" y="0"/>
+                      <a:ext cx="2847883" cy="1423942"/>
+                    </a:xfrm>
+                    <a:prstGeom prst="rect">
+                      <a:avLst/>
+                    </a:prstGeom>
+                    <a:ln>
+                      <a:noFill/>
+                    </a:ln>
+                    <a:extLst>
+                      <a:ext uri="{53640926-AAD7-44D8-BBD7-CCE9431645EC}">
+                        <a14:shadowObscured xmlns:a14="http://schemas.microsoft.com/office/drawing/2010/main"/>
+                      </a:ext>
+                    </a:extLst>
+                  </pic:spPr>
+                </pic:pic>
+              </a:graphicData>
+            </a:graphic>
+          </wp:inline>
+        </w:drawing>
+      </w:r>
+    </w:p>
+    <w:p>
+      <w:pPr>
+        <w:pStyle w:val="Ttulo2"/>
+      </w:pPr>
+      <w:r>
+        <w:t>[Vue]</w:t>
+      </w:r>
+      <w:r>
+        <w:t xml:space="preserve"> Santi</w:t>
+      </w:r>
+    </w:p>
+    <w:p>
+      <w:pPr>
+        <w:jc w:val="both"/>
+      </w:pPr>
+      <w:r>
+        <w:t>Hemos elegido Vue</w:t>
+      </w:r>
+      <w:r>
+        <w:t xml:space="preserve"> </w:t>
+      </w:r>
+      <w:r>
+        <w:t>como framework para el frontend, puesto que es extremadamente flexible y se integra fácilmente en proyectos existentes. En nuestro caso,</w:t>
+      </w:r>
+      <w:r>
+        <w:t xml:space="preserve"> como</w:t>
+      </w:r>
+      <w:r>
+        <w:t xml:space="preserve"> </w:t>
+      </w:r>
+      <w:r>
+        <w:t>implementamos</w:t>
+      </w:r>
+      <w:r>
+        <w:t xml:space="preserve"> </w:t>
+      </w:r>
+      <w:r>
+        <w:t xml:space="preserve">con JavaScript </w:t>
+      </w:r>
+      <w:r>
+        <w:t>nuestros módulos TestModel, TestController y MateriasModel, esto nos facilitó mucho</w:t>
+      </w:r>
+      <w:r>
+        <w:t xml:space="preserve"> la tarea, ya que no fueron necesarias</w:t>
+      </w:r>
+      <w:r>
+        <w:t xml:space="preserve"> apenas ninguna adaptación a dichos módulos.</w:t>
+      </w:r>
+      <w:r>
+        <w:t xml:space="preserve"> De esta forma, utilizamos Vue para generar una interfaz de usuario interactiva</w:t>
+      </w:r>
+      <w:r>
+        <w:t xml:space="preserve"> para los tests</w:t>
+      </w:r>
+      <w:r>
+        <w:t xml:space="preserve"> con un rendimiento de primer nivel.</w:t>
+      </w:r>
+    </w:p>
+    <w:p>
+      <w:pPr>
+        <w:jc w:val="both"/>
+      </w:pPr>
+      <w:r>
+        <w:t xml:space="preserve">Sin embargo, pese a que su curva de aprendizaje es suave, </w:t>
+      </w:r>
+      <w:r>
+        <w:t>la mayoría</w:t>
+      </w:r>
+      <w:r>
+        <w:t xml:space="preserve"> </w:t>
+      </w:r>
+      <w:r>
+        <w:t>de documentación que hay en Internet, sobre todo de tutoriales, están obsoletos. Primero, comenzamos utilizando la versión</w:t>
+      </w:r>
+      <w:r>
+        <w:t xml:space="preserve"> 2 de Vue, en su versión CDN</w:t>
+      </w:r>
+      <w:r>
+        <w:t xml:space="preserve">. Pero al descubrir que está versión estaba en “periodo de mantenimiento”, decidimos </w:t>
+      </w:r>
+      <w:r>
+        <w:t>cambiar a Vue 3, lo que nos</w:t>
+      </w:r>
+      <w:r>
+        <w:t xml:space="preserve"> hizo cambiar también a la versión CLI</w:t>
+      </w:r>
+      <w:r>
+        <w:t xml:space="preserve"> (instalando los paquetes con NPM). Pero eso no fue todo.</w:t>
+      </w:r>
+      <w:r>
+        <w:t xml:space="preserve"> Un último cambio estaba por venir: la instalación de Vite, un plugin </w:t>
+      </w:r>
+      <w:r>
+        <w:t>con el que</w:t>
+      </w:r>
+      <w:r>
+        <w:t xml:space="preserve"> Laravel mejora su integración con Vue.</w:t>
+      </w:r>
+    </w:p>
+    <w:p>
+      <w:pPr>
+        <w:pStyle w:val="Ttulo1"/>
+        <w:jc w:val="both"/>
+      </w:pPr>
+      <w:r>
+        <w:rPr/>
+        <w:t>[Conclusiones] Eugenio 30 seg</w:t>
       </w:r>
     </w:p>
     <w:p>
@@ -242,7 +1034,8 @@
       </w:r>
     </w:p>
     <w:sectPr>
-      <w:pgSz w:w="11906" w:h="16838"/>
+      <w:type w:val="continuous"/>
+      <w:pgSz w:w="11906" w:h="16838" w:orient="portrait"/>
       <w:pgMar w:top="1417" w:right="1701" w:bottom="1417" w:left="1701" w:header="708" w:footer="708" w:gutter="0"/>
       <w:cols w:space="708"/>
       <w:docGrid w:linePitch="360"/>
@@ -251,12 +1044,16 @@
 </w:document>
 </file>
 
+<file path=word/numbering.xml><?xml version="1.0" encoding="utf-8"?>
+<w:numbering xmlns:wpc="http://schemas.microsoft.com/office/word/2010/wordprocessingCanvas" xmlns:cx="http://schemas.microsoft.com/office/drawing/2014/chartex" xmlns:cx1="http://schemas.microsoft.com/office/drawing/2015/9/8/chartex" xmlns:cx2="http://schemas.microsoft.com/office/drawing/2015/10/21/chartex" xmlns:cx3="http://schemas.microsoft.com/office/drawing/2016/5/9/chartex" xmlns:cx4="http://schemas.microsoft.com/office/drawing/2016/5/10/chartex" xmlns:cx5="http://schemas.microsoft.com/office/drawing/2016/5/11/chartex" xmlns:cx6="http://schemas.microsoft.com/office/drawing/2016/5/12/chartex" xmlns:cx7="http://schemas.microsoft.com/office/drawing/2016/5/13/chartex" xmlns:cx8="http://schemas.microsoft.com/office/drawing/2016/5/14/chartex" xmlns:mc="http://schemas.openxmlformats.org/markup-compatibility/2006" xmlns:aink="http://schemas.microsoft.com/office/drawing/2016/ink" xmlns:am3d="http://schemas.microsoft.com/office/drawing/2017/model3d" xmlns:o="urn:schemas-microsoft-com:office:office" xmlns:r="http://schemas.openxmlformats.org/officeDocument/2006/relationships" xmlns:m="http://schemas.openxmlformats.org/officeDocument/2006/math" xmlns:v="urn:schemas-microsoft-com:vml" xmlns:wp14="http://schemas.microsoft.com/office/word/2010/wordprocessingDrawing" xmlns:wp="http://schemas.openxmlformats.org/drawingml/2006/wordprocessingDrawing" xmlns:w10="urn:schemas-microsoft-com:office:word" xmlns:w="http://schemas.openxmlformats.org/wordprocessingml/2006/main" xmlns:w14="http://schemas.microsoft.com/office/word/2010/wordml" xmlns:w15="http://schemas.microsoft.com/office/word/2012/wordml" xmlns:w16cex="http://schemas.microsoft.com/office/word/2018/wordml/cex" xmlns:w16cid="http://schemas.microsoft.com/office/word/2016/wordml/cid" xmlns:w16="http://schemas.microsoft.com/office/word/2018/wordml" xmlns:w16sdtdh="http://schemas.microsoft.com/office/word/2020/wordml/sdtdatahash" xmlns:w16se="http://schemas.microsoft.com/office/word/2015/wordml/symex" xmlns:wpg="http://schemas.microsoft.com/office/word/2010/wordprocessingGroup" xmlns:wpi="http://schemas.microsoft.com/office/word/2010/wordprocessingInk" xmlns:wne="http://schemas.microsoft.com/office/word/2006/wordml" xmlns:wps="http://schemas.microsoft.com/office/word/2010/wordprocessingShape" mc:Ignorable="w14 w15 w16se w16cid w16 w16cex w16sdtdh wp14"/>
+</file>
+
 <file path=word/styles.xml><?xml version="1.0" encoding="utf-8"?>
-<w:styles xmlns:mc="http://schemas.openxmlformats.org/markup-compatibility/2006" xmlns:r="http://schemas.openxmlformats.org/officeDocument/2006/relationships" xmlns:w="http://schemas.openxmlformats.org/wordprocessingml/2006/main" xmlns:w14="http://schemas.microsoft.com/office/word/2010/wordml" xmlns:w15="http://schemas.microsoft.com/office/word/2012/wordml" xmlns:w16cex="http://schemas.microsoft.com/office/word/2018/wordml/cex" xmlns:w16cid="http://schemas.microsoft.com/office/word/2016/wordml/cid" xmlns:w16="http://schemas.microsoft.com/office/word/2018/wordml" xmlns:w16sdtdh="http://schemas.microsoft.com/office/word/2020/wordml/sdtdatahash" xmlns:w16se="http://schemas.microsoft.com/office/word/2015/wordml/symex" mc:Ignorable="w14 w15 w16se w16cid w16 w16cex w16sdtdh">
+<w:styles xmlns:wp14="http://schemas.microsoft.com/office/word/2010/wordprocessingDrawing" xmlns:mc="http://schemas.openxmlformats.org/markup-compatibility/2006" xmlns:r="http://schemas.openxmlformats.org/officeDocument/2006/relationships" xmlns:w="http://schemas.openxmlformats.org/wordprocessingml/2006/main" xmlns:w14="http://schemas.microsoft.com/office/word/2010/wordml" xmlns:w15="http://schemas.microsoft.com/office/word/2012/wordml" xmlns:w16cex="http://schemas.microsoft.com/office/word/2018/wordml/cex" xmlns:w16cid="http://schemas.microsoft.com/office/word/2016/wordml/cid" xmlns:w16="http://schemas.microsoft.com/office/word/2018/wordml" xmlns:w16sdtdh="http://schemas.microsoft.com/office/word/2020/wordml/sdtdatahash" xmlns:w16se="http://schemas.microsoft.com/office/word/2015/wordml/symex" mc:Ignorable="w14 w15 w16se w16cid w16 w16cex w16sdtdh wp14">
   <w:docDefaults>
     <w:rPrDefault>
       <w:rPr>
-        <w:rFonts w:asciiTheme="minorHAnsi" w:eastAsiaTheme="minorHAnsi" w:hAnsiTheme="minorHAnsi" w:cstheme="minorBidi"/>
+        <w:rFonts w:asciiTheme="minorHAnsi" w:hAnsiTheme="minorHAnsi" w:eastAsiaTheme="minorHAnsi" w:cstheme="minorBidi"/>
         <w:kern w:val="2"/>
         <w:sz w:val="22"/>
         <w:szCs w:val="22"/>
@@ -273,14 +1070,14 @@
   <w:latentStyles w:defLockedState="0" w:defUIPriority="99" w:defSemiHidden="0" w:defUnhideWhenUsed="0" w:defQFormat="0" w:count="376">
     <w:lsdException w:name="Normal" w:uiPriority="0" w:qFormat="1"/>
     <w:lsdException w:name="heading 1" w:uiPriority="9" w:qFormat="1"/>
-    <w:lsdException w:name="heading 2" w:semiHidden="1" w:uiPriority="9" w:unhideWhenUsed="1" w:qFormat="1"/>
-    <w:lsdException w:name="heading 3" w:semiHidden="1" w:uiPriority="9" w:unhideWhenUsed="1" w:qFormat="1"/>
-    <w:lsdException w:name="heading 4" w:semiHidden="1" w:uiPriority="9" w:unhideWhenUsed="1" w:qFormat="1"/>
-    <w:lsdException w:name="heading 5" w:semiHidden="1" w:uiPriority="9" w:unhideWhenUsed="1" w:qFormat="1"/>
-    <w:lsdException w:name="heading 6" w:semiHidden="1" w:uiPriority="9" w:unhideWhenUsed="1" w:qFormat="1"/>
-    <w:lsdException w:name="heading 7" w:semiHidden="1" w:uiPriority="9" w:unhideWhenUsed="1" w:qFormat="1"/>
-    <w:lsdException w:name="heading 8" w:semiHidden="1" w:uiPriority="9" w:unhideWhenUsed="1" w:qFormat="1"/>
-    <w:lsdException w:name="heading 9" w:semiHidden="1" w:uiPriority="9" w:unhideWhenUsed="1" w:qFormat="1"/>
+    <w:lsdException w:name="heading 2" w:uiPriority="9" w:semiHidden="1" w:unhideWhenUsed="1" w:qFormat="1"/>
+    <w:lsdException w:name="heading 3" w:uiPriority="9" w:semiHidden="1" w:unhideWhenUsed="1" w:qFormat="1"/>
+    <w:lsdException w:name="heading 4" w:uiPriority="9" w:semiHidden="1" w:unhideWhenUsed="1" w:qFormat="1"/>
+    <w:lsdException w:name="heading 5" w:uiPriority="9" w:semiHidden="1" w:unhideWhenUsed="1" w:qFormat="1"/>
+    <w:lsdException w:name="heading 6" w:uiPriority="9" w:semiHidden="1" w:unhideWhenUsed="1" w:qFormat="1"/>
+    <w:lsdException w:name="heading 7" w:uiPriority="9" w:semiHidden="1" w:unhideWhenUsed="1" w:qFormat="1"/>
+    <w:lsdException w:name="heading 8" w:uiPriority="9" w:semiHidden="1" w:unhideWhenUsed="1" w:qFormat="1"/>
+    <w:lsdException w:name="heading 9" w:uiPriority="9" w:semiHidden="1" w:unhideWhenUsed="1" w:qFormat="1"/>
     <w:lsdException w:name="index 1" w:semiHidden="1" w:unhideWhenUsed="1"/>
     <w:lsdException w:name="index 2" w:semiHidden="1" w:unhideWhenUsed="1"/>
     <w:lsdException w:name="index 3" w:semiHidden="1" w:unhideWhenUsed="1"/>
@@ -290,22 +1087,22 @@
     <w:lsdException w:name="index 7" w:semiHidden="1" w:unhideWhenUsed="1"/>
     <w:lsdException w:name="index 8" w:semiHidden="1" w:unhideWhenUsed="1"/>
     <w:lsdException w:name="index 9" w:semiHidden="1" w:unhideWhenUsed="1"/>
-    <w:lsdException w:name="toc 1" w:semiHidden="1" w:uiPriority="39" w:unhideWhenUsed="1"/>
-    <w:lsdException w:name="toc 2" w:semiHidden="1" w:uiPriority="39" w:unhideWhenUsed="1"/>
-    <w:lsdException w:name="toc 3" w:semiHidden="1" w:uiPriority="39" w:unhideWhenUsed="1"/>
-    <w:lsdException w:name="toc 4" w:semiHidden="1" w:uiPriority="39" w:unhideWhenUsed="1"/>
-    <w:lsdException w:name="toc 5" w:semiHidden="1" w:uiPriority="39" w:unhideWhenUsed="1"/>
-    <w:lsdException w:name="toc 6" w:semiHidden="1" w:uiPriority="39" w:unhideWhenUsed="1"/>
-    <w:lsdException w:name="toc 7" w:semiHidden="1" w:uiPriority="39" w:unhideWhenUsed="1"/>
-    <w:lsdException w:name="toc 8" w:semiHidden="1" w:uiPriority="39" w:unhideWhenUsed="1"/>
-    <w:lsdException w:name="toc 9" w:semiHidden="1" w:uiPriority="39" w:unhideWhenUsed="1"/>
+    <w:lsdException w:name="toc 1" w:uiPriority="39" w:semiHidden="1" w:unhideWhenUsed="1"/>
+    <w:lsdException w:name="toc 2" w:uiPriority="39" w:semiHidden="1" w:unhideWhenUsed="1"/>
+    <w:lsdException w:name="toc 3" w:uiPriority="39" w:semiHidden="1" w:unhideWhenUsed="1"/>
+    <w:lsdException w:name="toc 4" w:uiPriority="39" w:semiHidden="1" w:unhideWhenUsed="1"/>
+    <w:lsdException w:name="toc 5" w:uiPriority="39" w:semiHidden="1" w:unhideWhenUsed="1"/>
+    <w:lsdException w:name="toc 6" w:uiPriority="39" w:semiHidden="1" w:unhideWhenUsed="1"/>
+    <w:lsdException w:name="toc 7" w:uiPriority="39" w:semiHidden="1" w:unhideWhenUsed="1"/>
+    <w:lsdException w:name="toc 8" w:uiPriority="39" w:semiHidden="1" w:unhideWhenUsed="1"/>
+    <w:lsdException w:name="toc 9" w:uiPriority="39" w:semiHidden="1" w:unhideWhenUsed="1"/>
     <w:lsdException w:name="Normal Indent" w:semiHidden="1" w:unhideWhenUsed="1"/>
     <w:lsdException w:name="footnote text" w:semiHidden="1" w:unhideWhenUsed="1"/>
     <w:lsdException w:name="annotation text" w:semiHidden="1" w:unhideWhenUsed="1"/>
     <w:lsdException w:name="header" w:semiHidden="1" w:unhideWhenUsed="1"/>
     <w:lsdException w:name="footer" w:semiHidden="1" w:unhideWhenUsed="1"/>
     <w:lsdException w:name="index heading" w:semiHidden="1" w:unhideWhenUsed="1"/>
-    <w:lsdException w:name="caption" w:semiHidden="1" w:uiPriority="35" w:unhideWhenUsed="1" w:qFormat="1"/>
+    <w:lsdException w:name="caption" w:uiPriority="35" w:semiHidden="1" w:unhideWhenUsed="1" w:qFormat="1"/>
     <w:lsdException w:name="table of figures" w:semiHidden="1" w:unhideWhenUsed="1"/>
     <w:lsdException w:name="envelope address" w:semiHidden="1" w:unhideWhenUsed="1"/>
     <w:lsdException w:name="envelope return" w:semiHidden="1" w:unhideWhenUsed="1"/>
@@ -336,7 +1133,7 @@
     <w:lsdException w:name="Title" w:uiPriority="10" w:qFormat="1"/>
     <w:lsdException w:name="Closing" w:semiHidden="1" w:unhideWhenUsed="1"/>
     <w:lsdException w:name="Signature" w:semiHidden="1" w:unhideWhenUsed="1"/>
-    <w:lsdException w:name="Default Paragraph Font" w:semiHidden="1" w:uiPriority="1" w:unhideWhenUsed="1"/>
+    <w:lsdException w:name="Default Paragraph Font" w:uiPriority="1" w:semiHidden="1" w:unhideWhenUsed="1"/>
     <w:lsdException w:name="Body Text" w:semiHidden="1" w:unhideWhenUsed="1"/>
     <w:lsdException w:name="Body Text Indent" w:semiHidden="1" w:unhideWhenUsed="1"/>
     <w:lsdException w:name="List Continue" w:semiHidden="1" w:unhideWhenUsed="1"/>
@@ -536,8 +1333,8 @@
     <w:lsdException w:name="Subtle Reference" w:uiPriority="31" w:qFormat="1"/>
     <w:lsdException w:name="Intense Reference" w:uiPriority="32" w:qFormat="1"/>
     <w:lsdException w:name="Book Title" w:uiPriority="33" w:qFormat="1"/>
-    <w:lsdException w:name="Bibliography" w:semiHidden="1" w:uiPriority="37" w:unhideWhenUsed="1"/>
-    <w:lsdException w:name="TOC Heading" w:semiHidden="1" w:uiPriority="39" w:unhideWhenUsed="1" w:qFormat="1"/>
+    <w:lsdException w:name="Bibliography" w:uiPriority="37" w:semiHidden="1" w:unhideWhenUsed="1"/>
+    <w:lsdException w:name="TOC Heading" w:uiPriority="39" w:semiHidden="1" w:unhideWhenUsed="1" w:qFormat="1"/>
     <w:lsdException w:name="Plain Table 1" w:uiPriority="41"/>
     <w:lsdException w:name="Plain Table 2" w:uiPriority="42"/>
     <w:lsdException w:name="Plain Table 3" w:uiPriority="43"/>
@@ -648,7 +1445,7 @@
     <w:lsdException w:name="Unresolved Mention" w:semiHidden="1" w:unhideWhenUsed="1"/>
     <w:lsdException w:name="Smart Link" w:semiHidden="1" w:unhideWhenUsed="1"/>
   </w:latentStyles>
-  <w:style w:type="paragraph" w:default="1" w:styleId="Normal">
+  <w:style w:type="paragraph" w:styleId="Normal" w:default="1">
     <w:name w:val="Normal"/>
     <w:qFormat/>
   </w:style>
@@ -667,19 +1464,41 @@
       <w:outlineLvl w:val="0"/>
     </w:pPr>
     <w:rPr>
-      <w:rFonts w:asciiTheme="majorHAnsi" w:eastAsiaTheme="majorEastAsia" w:hAnsiTheme="majorHAnsi" w:cstheme="majorBidi"/>
+      <w:rFonts w:asciiTheme="majorHAnsi" w:hAnsiTheme="majorHAnsi" w:eastAsiaTheme="majorEastAsia" w:cstheme="majorBidi"/>
       <w:color w:val="2F5496" w:themeColor="accent1" w:themeShade="BF"/>
       <w:sz w:val="32"/>
       <w:szCs w:val="32"/>
     </w:rPr>
   </w:style>
-  <w:style w:type="character" w:default="1" w:styleId="Fuentedeprrafopredeter">
+  <w:style w:type="paragraph" w:styleId="Ttulo2">
+    <w:name w:val="heading 2"/>
+    <w:basedOn w:val="Normal"/>
+    <w:next w:val="Normal"/>
+    <w:link w:val="Ttulo2Car"/>
+    <w:uiPriority w:val="9"/>
+    <w:unhideWhenUsed/>
+    <w:qFormat/>
+    <w:rsid w:val="00FF4864"/>
+    <w:pPr>
+      <w:keepNext/>
+      <w:keepLines/>
+      <w:spacing w:before="40" w:after="0"/>
+      <w:outlineLvl w:val="1"/>
+    </w:pPr>
+    <w:rPr>
+      <w:rFonts w:asciiTheme="majorHAnsi" w:hAnsiTheme="majorHAnsi" w:eastAsiaTheme="majorEastAsia" w:cstheme="majorBidi"/>
+      <w:color w:val="2F5496" w:themeColor="accent1" w:themeShade="BF"/>
+      <w:sz w:val="26"/>
+      <w:szCs w:val="26"/>
+    </w:rPr>
+  </w:style>
+  <w:style w:type="character" w:styleId="Fuentedeprrafopredeter" w:default="1">
     <w:name w:val="Default Paragraph Font"/>
     <w:uiPriority w:val="1"/>
     <w:semiHidden/>
     <w:unhideWhenUsed/>
   </w:style>
-  <w:style w:type="table" w:default="1" w:styleId="Tablanormal">
+  <w:style w:type="table" w:styleId="Tablanormal" w:default="1">
     <w:name w:val="Normal Table"/>
     <w:uiPriority w:val="99"/>
     <w:semiHidden/>
@@ -694,7 +1513,7 @@
       </w:tblCellMar>
     </w:tblPr>
   </w:style>
-  <w:style w:type="numbering" w:default="1" w:styleId="Sinlista">
+  <w:style w:type="numbering" w:styleId="Sinlista" w:default="1">
     <w:name w:val="No List"/>
     <w:uiPriority w:val="99"/>
     <w:semiHidden/>
@@ -713,38 +1532,74 @@
       <w:contextualSpacing/>
     </w:pPr>
     <w:rPr>
-      <w:rFonts w:asciiTheme="majorHAnsi" w:eastAsiaTheme="majorEastAsia" w:hAnsiTheme="majorHAnsi" w:cstheme="majorBidi"/>
+      <w:rFonts w:asciiTheme="majorHAnsi" w:hAnsiTheme="majorHAnsi" w:eastAsiaTheme="majorEastAsia" w:cstheme="majorBidi"/>
       <w:spacing w:val="-10"/>
       <w:kern w:val="28"/>
       <w:sz w:val="56"/>
       <w:szCs w:val="56"/>
     </w:rPr>
   </w:style>
-  <w:style w:type="character" w:customStyle="1" w:styleId="TtuloCar">
+  <w:style w:type="character" w:styleId="TtuloCar" w:customStyle="1">
     <w:name w:val="Título Car"/>
     <w:basedOn w:val="Fuentedeprrafopredeter"/>
     <w:link w:val="Ttulo"/>
     <w:uiPriority w:val="10"/>
     <w:rsid w:val="00C74D57"/>
     <w:rPr>
-      <w:rFonts w:asciiTheme="majorHAnsi" w:eastAsiaTheme="majorEastAsia" w:hAnsiTheme="majorHAnsi" w:cstheme="majorBidi"/>
+      <w:rFonts w:asciiTheme="majorHAnsi" w:hAnsiTheme="majorHAnsi" w:eastAsiaTheme="majorEastAsia" w:cstheme="majorBidi"/>
       <w:spacing w:val="-10"/>
       <w:kern w:val="28"/>
       <w:sz w:val="56"/>
       <w:szCs w:val="56"/>
     </w:rPr>
   </w:style>
-  <w:style w:type="character" w:customStyle="1" w:styleId="Ttulo1Car">
+  <w:style w:type="character" w:styleId="Ttulo1Car" w:customStyle="1">
     <w:name w:val="Título 1 Car"/>
     <w:basedOn w:val="Fuentedeprrafopredeter"/>
     <w:link w:val="Ttulo1"/>
     <w:uiPriority w:val="9"/>
     <w:rsid w:val="00C74D57"/>
     <w:rPr>
-      <w:rFonts w:asciiTheme="majorHAnsi" w:eastAsiaTheme="majorEastAsia" w:hAnsiTheme="majorHAnsi" w:cstheme="majorBidi"/>
+      <w:rFonts w:asciiTheme="majorHAnsi" w:hAnsiTheme="majorHAnsi" w:eastAsiaTheme="majorEastAsia" w:cstheme="majorBidi"/>
       <w:color w:val="2F5496" w:themeColor="accent1" w:themeShade="BF"/>
       <w:sz w:val="32"/>
       <w:szCs w:val="32"/>
+    </w:rPr>
+  </w:style>
+  <w:style w:type="character" w:styleId="Hipervnculo">
+    <w:name w:val="Hyperlink"/>
+    <w:basedOn w:val="Fuentedeprrafopredeter"/>
+    <w:uiPriority w:val="99"/>
+    <w:unhideWhenUsed/>
+    <w:rsid w:val="00731B13"/>
+    <w:rPr>
+      <w:color w:val="0563C1" w:themeColor="hyperlink"/>
+      <w:u w:val="single"/>
+    </w:rPr>
+  </w:style>
+  <w:style w:type="character" w:styleId="Mencinsinresolver">
+    <w:name w:val="Unresolved Mention"/>
+    <w:basedOn w:val="Fuentedeprrafopredeter"/>
+    <w:uiPriority w:val="99"/>
+    <w:semiHidden/>
+    <w:unhideWhenUsed/>
+    <w:rsid w:val="00731B13"/>
+    <w:rPr>
+      <w:color w:val="605E5C"/>
+      <w:shd w:val="clear" w:color="auto" w:fill="E1DFDD"/>
+    </w:rPr>
+  </w:style>
+  <w:style w:type="character" w:styleId="Ttulo2Car" w:customStyle="1">
+    <w:name w:val="Título 2 Car"/>
+    <w:basedOn w:val="Fuentedeprrafopredeter"/>
+    <w:link w:val="Ttulo2"/>
+    <w:uiPriority w:val="9"/>
+    <w:rsid w:val="00FF4864"/>
+    <w:rPr>
+      <w:rFonts w:asciiTheme="majorHAnsi" w:hAnsiTheme="majorHAnsi" w:eastAsiaTheme="majorEastAsia" w:cstheme="majorBidi"/>
+      <w:color w:val="2F5496" w:themeColor="accent1" w:themeShade="BF"/>
+      <w:sz w:val="26"/>
+      <w:szCs w:val="26"/>
     </w:rPr>
   </w:style>
 </w:styles>
@@ -1043,4 +1898,16 @@
     </a:ext>
   </a:extLst>
 </a:theme>
+</file>
+
+<file path=customXml/item1.xml><?xml version="1.0" encoding="utf-8"?>
+<b:Sources xmlns:b="http://schemas.openxmlformats.org/officeDocument/2006/bibliography" xmlns="http://schemas.openxmlformats.org/officeDocument/2006/bibliography" SelectedStyle="\APASixthEditionOfficeOnline.xsl" StyleName="APA" Version="6"/>
+</file>
+
+<file path=customXml/itemProps1.xml><?xml version="1.0" encoding="utf-8"?>
+<ds:datastoreItem xmlns:ds="http://schemas.openxmlformats.org/officeDocument/2006/customXml" ds:itemID="{38F8FF0B-9E83-4256-95A4-BBED638CC598}">
+  <ds:schemaRefs>
+    <ds:schemaRef ds:uri="http://schemas.openxmlformats.org/officeDocument/2006/bibliography"/>
+  </ds:schemaRefs>
+</ds:datastoreItem>
 </file>
</xml_diff>